<commit_message>
KK: Changes to Payment Description
</commit_message>
<xml_diff>
--- a/StellarBillingSystem/BillTemplate Branch2.docx
+++ b/StellarBillingSystem/BillTemplate Branch2.docx
@@ -501,19 +501,8 @@
                                         <w:w w:val="105"/>
                                         <w:sz w:val="20"/>
                                       </w:rPr>
-                                      <w:t>@</w:t>
+                                      <w:t>@pandijegan.k</w:t>
                                     </w:r>
-                                    <w:proofErr w:type="gramStart"/>
-                                    <w:r>
-                                      <w:rPr>
-                                        <w:rFonts w:asciiTheme="minorHAnsi" w:hAnsiTheme="minorHAnsi" w:cstheme="minorHAnsi"/>
-                                        <w:color w:val="231F20"/>
-                                        <w:w w:val="105"/>
-                                        <w:sz w:val="20"/>
-                                      </w:rPr>
-                                      <w:t>pandijegan.k</w:t>
-                                    </w:r>
-                                    <w:proofErr w:type="gramEnd"/>
                                   </w:p>
                                   <w:p>
                                     <w:pPr>
@@ -701,7 +690,6 @@
                                       <w:t xml:space="preserve"> </w:t>
                                     </w:r>
                                     <w:proofErr w:type="spellStart"/>
-                                    <w:proofErr w:type="gramStart"/>
                                     <w:r>
                                       <w:rPr>
                                         <w:rFonts w:asciiTheme="minorHAnsi" w:hAnsiTheme="minorHAnsi" w:cstheme="minorHAnsi"/>
@@ -711,7 +699,6 @@
                                       <w:t>Tamilnadu,India</w:t>
                                     </w:r>
                                     <w:proofErr w:type="spellEnd"/>
-                                    <w:proofErr w:type="gramEnd"/>
                                     <w:r>
                                       <w:rPr>
                                         <w:rFonts w:asciiTheme="minorHAnsi" w:hAnsiTheme="minorHAnsi" w:cstheme="minorHAnsi"/>
@@ -1329,29 +1316,7 @@
                 <w:sz w:val="28"/>
                 <w:szCs w:val="28"/>
               </w:rPr>
-              <w:t xml:space="preserve">Customer Name    </w:t>
-            </w:r>
-            <w:proofErr w:type="gramStart"/>
-            <w:r>
-              <w:rPr>
-                <w:rFonts w:asciiTheme="majorHAnsi" w:hAnsiTheme="majorHAnsi" w:cs="Times New Roman"/>
-                <w:b/>
-                <w:bCs/>
-                <w:sz w:val="28"/>
-                <w:szCs w:val="28"/>
-              </w:rPr>
-              <w:t xml:space="preserve">  :</w:t>
-            </w:r>
-            <w:proofErr w:type="gramEnd"/>
-            <w:r>
-              <w:rPr>
-                <w:rFonts w:asciiTheme="majorHAnsi" w:hAnsiTheme="majorHAnsi" w:cs="Times New Roman"/>
-                <w:b/>
-                <w:bCs/>
-                <w:sz w:val="28"/>
-                <w:szCs w:val="28"/>
-              </w:rPr>
-              <w:t xml:space="preserve"> &lt;&lt;</w:t>
+              <w:t>Customer Name      : &lt;&lt;</w:t>
             </w:r>
             <w:proofErr w:type="spellStart"/>
             <w:r>
@@ -1405,29 +1370,7 @@
                 <w:sz w:val="28"/>
                 <w:szCs w:val="28"/>
               </w:rPr>
-              <w:t xml:space="preserve">Customer </w:t>
-            </w:r>
-            <w:proofErr w:type="gramStart"/>
-            <w:r>
-              <w:rPr>
-                <w:rFonts w:asciiTheme="majorHAnsi" w:hAnsiTheme="majorHAnsi" w:cs="Times New Roman"/>
-                <w:b/>
-                <w:bCs/>
-                <w:sz w:val="28"/>
-                <w:szCs w:val="28"/>
-              </w:rPr>
-              <w:t>Number :</w:t>
-            </w:r>
-            <w:proofErr w:type="gramEnd"/>
-            <w:r>
-              <w:rPr>
-                <w:rFonts w:asciiTheme="majorHAnsi" w:hAnsiTheme="majorHAnsi" w:cs="Times New Roman"/>
-                <w:b/>
-                <w:bCs/>
-                <w:sz w:val="28"/>
-                <w:szCs w:val="28"/>
-              </w:rPr>
-              <w:t xml:space="preserve">  &lt;&lt;</w:t>
+              <w:t>Customer Number :  &lt;&lt;</w:t>
             </w:r>
             <w:proofErr w:type="spellStart"/>
             <w:r>
@@ -1481,29 +1424,7 @@
                 <w:sz w:val="28"/>
                 <w:szCs w:val="28"/>
               </w:rPr>
-              <w:t xml:space="preserve">Bill Date                   </w:t>
-            </w:r>
-            <w:proofErr w:type="gramStart"/>
-            <w:r>
-              <w:rPr>
-                <w:rFonts w:asciiTheme="majorHAnsi" w:hAnsiTheme="majorHAnsi" w:cs="Times New Roman"/>
-                <w:b/>
-                <w:bCs/>
-                <w:sz w:val="28"/>
-                <w:szCs w:val="28"/>
-              </w:rPr>
-              <w:t xml:space="preserve">  :</w:t>
-            </w:r>
-            <w:proofErr w:type="gramEnd"/>
-            <w:r>
-              <w:rPr>
-                <w:rFonts w:asciiTheme="majorHAnsi" w:hAnsiTheme="majorHAnsi" w:cs="Times New Roman"/>
-                <w:b/>
-                <w:bCs/>
-                <w:sz w:val="28"/>
-                <w:szCs w:val="28"/>
-              </w:rPr>
-              <w:t xml:space="preserve">  &lt;&lt;</w:t>
+              <w:t>Bill Date                     :  &lt;&lt;</w:t>
             </w:r>
             <w:proofErr w:type="spellStart"/>
             <w:r>
@@ -1567,29 +1488,7 @@
                 <w:sz w:val="28"/>
                 <w:szCs w:val="28"/>
               </w:rPr>
-              <w:t xml:space="preserve">Bill No                      </w:t>
-            </w:r>
-            <w:proofErr w:type="gramStart"/>
-            <w:r>
-              <w:rPr>
-                <w:rFonts w:asciiTheme="majorHAnsi" w:hAnsiTheme="majorHAnsi" w:cs="Times New Roman"/>
-                <w:b/>
-                <w:bCs/>
-                <w:sz w:val="28"/>
-                <w:szCs w:val="28"/>
-              </w:rPr>
-              <w:t xml:space="preserve">  :</w:t>
-            </w:r>
-            <w:proofErr w:type="gramEnd"/>
-            <w:r>
-              <w:rPr>
-                <w:rFonts w:asciiTheme="majorHAnsi" w:hAnsiTheme="majorHAnsi" w:cs="Times New Roman"/>
-                <w:b/>
-                <w:bCs/>
-                <w:sz w:val="28"/>
-                <w:szCs w:val="28"/>
-              </w:rPr>
-              <w:t xml:space="preserve">   &lt;&lt;</w:t>
+              <w:t>Bill No                        :   &lt;&lt;</w:t>
             </w:r>
             <w:proofErr w:type="spellStart"/>
             <w:r>
@@ -1992,9 +1891,7 @@
     <w:p>
       <w:pPr>
         <w:rPr>
-          <w:rFonts w:ascii="Times New Roman" w:hAnsi="Times New Roman" w:cs="Times New Roman"/>
-          <w:sz w:val="24"/>
-          <w:szCs w:val="24"/>
+          <w:sz w:val="23"/>
         </w:rPr>
       </w:pPr>
       <w:r>
@@ -2037,13 +1934,6 @@
         </w:rPr>
         <w:t xml:space="preserve"> </w:t>
       </w:r>
-    </w:p>
-    <w:p>
-      <w:pPr>
-        <w:rPr>
-          <w:sz w:val="23"/>
-        </w:rPr>
-      </w:pPr>
     </w:p>
     <w:sectPr>
       <w:headerReference w:type="even" r:id="rId9"/>

</xml_diff>